<commit_message>
The revision for PRB
</commit_message>
<xml_diff>
--- a/doc/papers/ml-eam/Cover letter.docx
+++ b/doc/papers/ml-eam/Cover letter.docx
@@ -99,7 +99,7 @@
           <w:sz w:val="24"/>
           <w:szCs w:val="24"/>
         </w:rPr>
-        <w:t>Npj Computational Materials</w:t>
+        <w:t>Physical Review B</w:t>
       </w:r>
     </w:p>
     <w:p>
@@ -224,7 +224,7 @@
           <w:sz w:val="24"/>
           <w:szCs w:val="24"/>
         </w:rPr>
-        <w:t>npj Computational Materials</w:t>
+        <w:t>Physical Review B</w:t>
       </w:r>
       <w:r>
         <w:rPr>
@@ -249,6 +249,8 @@
           <w:szCs w:val="24"/>
         </w:rPr>
       </w:pPr>
+      <w:bookmarkStart w:id="0" w:name="_GoBack"/>
+      <w:bookmarkEnd w:id="0"/>
     </w:p>
     <w:p>
       <w:pPr>
@@ -728,7 +730,6 @@
         </w:rPr>
         <w:t xml:space="preserve">ly 1000 times </w:t>
       </w:r>
-      <w:bookmarkStart w:id="0" w:name="_GoBack"/>
       <w:r>
         <w:rPr>
           <w:sz w:val="24"/>
@@ -736,7 +737,6 @@
         </w:rPr>
         <w:t>faster</w:t>
       </w:r>
-      <w:bookmarkEnd w:id="0"/>
       <w:r>
         <w:rPr>
           <w:sz w:val="24"/>
@@ -900,7 +900,7 @@
           <w:sz w:val="24"/>
           <w:szCs w:val="24"/>
         </w:rPr>
-        <w:t>npj Computational Materials</w:t>
+        <w:t>Physical Review B</w:t>
       </w:r>
       <w:r>
         <w:rPr>

</xml_diff>

<commit_message>
Cover letter is updated.
</commit_message>
<xml_diff>
--- a/doc/papers/ml-eam/Cover letter.docx
+++ b/doc/papers/ml-eam/Cover letter.docx
@@ -1,6 +1,6 @@
 
 <file path=word/document.xml><?xml version="1.0" encoding="utf-8"?>
-<w:document xmlns:wpc="http://schemas.microsoft.com/office/word/2010/wordprocessingCanvas" xmlns:cx="http://schemas.microsoft.com/office/drawing/2014/chartex" xmlns:cx1="http://schemas.microsoft.com/office/drawing/2015/9/8/chartex" xmlns:cx2="http://schemas.microsoft.com/office/drawing/2015/10/21/chartex" xmlns:cx3="http://schemas.microsoft.com/office/drawing/2016/5/9/chartex" xmlns:cx4="http://schemas.microsoft.com/office/drawing/2016/5/10/chartex" xmlns:cx5="http://schemas.microsoft.com/office/drawing/2016/5/11/chartex" xmlns:cx6="http://schemas.microsoft.com/office/drawing/2016/5/12/chartex" xmlns:cx7="http://schemas.microsoft.com/office/drawing/2016/5/13/chartex" xmlns:cx8="http://schemas.microsoft.com/office/drawing/2016/5/14/chartex" xmlns:mc="http://schemas.openxmlformats.org/markup-compatibility/2006" xmlns:aink="http://schemas.microsoft.com/office/drawing/2016/ink" xmlns:am3d="http://schemas.microsoft.com/office/drawing/2017/model3d" xmlns:o="urn:schemas-microsoft-com:office:office" xmlns:r="http://schemas.openxmlformats.org/officeDocument/2006/relationships" xmlns:m="http://schemas.openxmlformats.org/officeDocument/2006/math" xmlns:v="urn:schemas-microsoft-com:vml" xmlns:wp14="http://schemas.microsoft.com/office/word/2010/wordprocessingDrawing" xmlns:wp="http://schemas.openxmlformats.org/drawingml/2006/wordprocessingDrawing" xmlns:w10="urn:schemas-microsoft-com:office:word" xmlns:w="http://schemas.openxmlformats.org/wordprocessingml/2006/main" xmlns:w14="http://schemas.microsoft.com/office/word/2010/wordml" xmlns:w15="http://schemas.microsoft.com/office/word/2012/wordml" xmlns:w16cid="http://schemas.microsoft.com/office/word/2016/wordml/cid" xmlns:w16se="http://schemas.microsoft.com/office/word/2015/wordml/symex" xmlns:wpg="http://schemas.microsoft.com/office/word/2010/wordprocessingGroup" xmlns:wpi="http://schemas.microsoft.com/office/word/2010/wordprocessingInk" xmlns:wne="http://schemas.microsoft.com/office/word/2006/wordml" xmlns:wps="http://schemas.microsoft.com/office/word/2010/wordprocessingShape" mc:Ignorable="w14 w15 w16se w16cid wp14">
+<w:document xmlns:wpc="http://schemas.microsoft.com/office/word/2010/wordprocessingCanvas" xmlns:cx="http://schemas.microsoft.com/office/drawing/2014/chartex" xmlns:cx1="http://schemas.microsoft.com/office/drawing/2015/9/8/chartex" xmlns:cx2="http://schemas.microsoft.com/office/drawing/2015/10/21/chartex" xmlns:cx3="http://schemas.microsoft.com/office/drawing/2016/5/9/chartex" xmlns:cx4="http://schemas.microsoft.com/office/drawing/2016/5/10/chartex" xmlns:cx5="http://schemas.microsoft.com/office/drawing/2016/5/11/chartex" xmlns:cx6="http://schemas.microsoft.com/office/drawing/2016/5/12/chartex" xmlns:cx7="http://schemas.microsoft.com/office/drawing/2016/5/13/chartex" xmlns:cx8="http://schemas.microsoft.com/office/drawing/2016/5/14/chartex" xmlns:mc="http://schemas.openxmlformats.org/markup-compatibility/2006" xmlns:aink="http://schemas.microsoft.com/office/drawing/2016/ink" xmlns:am3d="http://schemas.microsoft.com/office/drawing/2017/model3d" xmlns:o="urn:schemas-microsoft-com:office:office" xmlns:r="http://schemas.openxmlformats.org/officeDocument/2006/relationships" xmlns:m="http://schemas.openxmlformats.org/officeDocument/2006/math" xmlns:v="urn:schemas-microsoft-com:vml" xmlns:wp14="http://schemas.microsoft.com/office/word/2010/wordprocessingDrawing" xmlns:wp="http://schemas.openxmlformats.org/drawingml/2006/wordprocessingDrawing" xmlns:w10="urn:schemas-microsoft-com:office:word" xmlns:w="http://schemas.openxmlformats.org/wordprocessingml/2006/main" xmlns:w14="http://schemas.microsoft.com/office/word/2010/wordml" xmlns:w15="http://schemas.microsoft.com/office/word/2012/wordml" xmlns:w16cex="http://schemas.microsoft.com/office/word/2018/wordml/cex" xmlns:w16cid="http://schemas.microsoft.com/office/word/2016/wordml/cid" xmlns:w16="http://schemas.microsoft.com/office/word/2018/wordml" xmlns:w16se="http://schemas.microsoft.com/office/word/2015/wordml/symex" xmlns:wpg="http://schemas.microsoft.com/office/word/2010/wordprocessingGroup" xmlns:wpi="http://schemas.microsoft.com/office/word/2010/wordprocessingInk" xmlns:wne="http://schemas.microsoft.com/office/word/2006/wordml" xmlns:wps="http://schemas.microsoft.com/office/word/2010/wordprocessingShape" mc:Ignorable="w14 w15 w16se w16cid w16 w16cex wp14">
   <w:body>
     <w:p>
       <w:pPr>
@@ -22,7 +22,7 @@
           <w:sz w:val="24"/>
           <w:szCs w:val="24"/>
         </w:rPr>
-        <w:t>Apr</w:t>
+        <w:t>Jun</w:t>
       </w:r>
       <w:r>
         <w:rPr>
@@ -49,7 +49,7 @@
           <w:sz w:val="24"/>
           <w:szCs w:val="24"/>
         </w:rPr>
-        <w:t>0</w:t>
+        <w:t>3</w:t>
       </w:r>
       <w:r>
         <w:rPr>
@@ -99,7 +99,7 @@
           <w:sz w:val="24"/>
           <w:szCs w:val="24"/>
         </w:rPr>
-        <w:t>Physical Review B</w:t>
+        <w:t>Computer Physics Communications</w:t>
       </w:r>
     </w:p>
     <w:p>
@@ -202,7 +202,14 @@
           <w:sz w:val="24"/>
           <w:szCs w:val="24"/>
         </w:rPr>
-        <w:t>full paper</w:t>
+        <w:t xml:space="preserve">computer program in physics </w:t>
+      </w:r>
+      <w:r>
+        <w:rPr>
+          <w:sz w:val="24"/>
+          <w:szCs w:val="24"/>
+        </w:rPr>
+        <w:t>paper</w:t>
       </w:r>
       <w:r>
         <w:rPr>
@@ -224,7 +231,7 @@
           <w:sz w:val="24"/>
           <w:szCs w:val="24"/>
         </w:rPr>
-        <w:t>Physical Review B</w:t>
+        <w:t>Computer Physics Communications</w:t>
       </w:r>
       <w:r>
         <w:rPr>
@@ -249,30 +256,710 @@
           <w:szCs w:val="24"/>
         </w:rPr>
       </w:pPr>
-      <w:bookmarkStart w:id="0" w:name="_GoBack"/>
+    </w:p>
+    <w:p>
+      <w:pPr>
+        <w:spacing w:after="120"/>
+        <w:rPr>
+          <w:sz w:val="24"/>
+          <w:szCs w:val="24"/>
+        </w:rPr>
+      </w:pPr>
+      <w:r>
+        <w:rPr>
+          <w:sz w:val="24"/>
+          <w:szCs w:val="24"/>
+        </w:rPr>
+        <w:t xml:space="preserve">Empirical potential </w:t>
+      </w:r>
+      <w:r>
+        <w:rPr>
+          <w:sz w:val="24"/>
+          <w:szCs w:val="24"/>
+        </w:rPr>
+        <w:t>(</w:t>
+      </w:r>
+      <w:r>
+        <w:rPr>
+          <w:i/>
+          <w:sz w:val="24"/>
+          <w:szCs w:val="24"/>
+        </w:rPr>
+        <w:t>i.e.</w:t>
+      </w:r>
+      <w:r>
+        <w:rPr>
+          <w:sz w:val="24"/>
+          <w:szCs w:val="24"/>
+        </w:rPr>
+        <w:t xml:space="preserve"> </w:t>
+      </w:r>
+      <w:r>
+        <w:rPr>
+          <w:sz w:val="24"/>
+          <w:szCs w:val="24"/>
+        </w:rPr>
+        <w:t>Classic force field</w:t>
+      </w:r>
+      <w:r>
+        <w:rPr>
+          <w:sz w:val="24"/>
+          <w:szCs w:val="24"/>
+        </w:rPr>
+        <w:t>)</w:t>
+      </w:r>
+      <w:r>
+        <w:rPr>
+          <w:sz w:val="24"/>
+          <w:szCs w:val="24"/>
+        </w:rPr>
+        <w:t xml:space="preserve"> </w:t>
+      </w:r>
+      <w:r>
+        <w:rPr>
+          <w:sz w:val="24"/>
+          <w:szCs w:val="24"/>
+        </w:rPr>
+        <w:t xml:space="preserve">based molecular dynamics simulation plays a vital role in studying physical and chemical properties of materials. Traditional empirical potentials, </w:t>
+      </w:r>
+      <w:r>
+        <w:rPr>
+          <w:sz w:val="24"/>
+          <w:szCs w:val="24"/>
+        </w:rPr>
+        <w:t xml:space="preserve">such as </w:t>
+      </w:r>
+      <w:r>
+        <w:rPr>
+          <w:sz w:val="24"/>
+          <w:szCs w:val="24"/>
+        </w:rPr>
+        <w:t>the embedded atom method</w:t>
+      </w:r>
+      <w:r>
+        <w:rPr>
+          <w:sz w:val="24"/>
+          <w:szCs w:val="24"/>
+        </w:rPr>
+        <w:t xml:space="preserve"> (EAM)</w:t>
+      </w:r>
+      <w:r>
+        <w:rPr>
+          <w:sz w:val="24"/>
+          <w:szCs w:val="24"/>
+        </w:rPr>
+        <w:t xml:space="preserve"> or the angular-dependent potential</w:t>
+      </w:r>
+      <w:r>
+        <w:rPr>
+          <w:sz w:val="24"/>
+          <w:szCs w:val="24"/>
+        </w:rPr>
+        <w:t xml:space="preserve"> (ADP)</w:t>
+      </w:r>
+      <w:r>
+        <w:rPr>
+          <w:sz w:val="24"/>
+          <w:szCs w:val="24"/>
+        </w:rPr>
+        <w:t>,</w:t>
+      </w:r>
+      <w:r>
+        <w:rPr>
+          <w:sz w:val="24"/>
+          <w:szCs w:val="24"/>
+        </w:rPr>
+        <w:t xml:space="preserve"> </w:t>
+      </w:r>
+      <w:r>
+        <w:rPr>
+          <w:sz w:val="24"/>
+          <w:szCs w:val="24"/>
+        </w:rPr>
+        <w:t xml:space="preserve">are generally considered not that accurate compared with machine learning </w:t>
+      </w:r>
+      <w:r>
+        <w:rPr>
+          <w:sz w:val="24"/>
+          <w:szCs w:val="24"/>
+        </w:rPr>
+        <w:t xml:space="preserve">interatomic </w:t>
+      </w:r>
+      <w:r>
+        <w:rPr>
+          <w:sz w:val="24"/>
+          <w:szCs w:val="24"/>
+        </w:rPr>
+        <w:t>potentials</w:t>
+      </w:r>
+      <w:r>
+        <w:rPr>
+          <w:sz w:val="24"/>
+          <w:szCs w:val="24"/>
+        </w:rPr>
+        <w:t xml:space="preserve">. </w:t>
+      </w:r>
+      <w:r>
+        <w:rPr>
+          <w:sz w:val="24"/>
+          <w:szCs w:val="24"/>
+        </w:rPr>
+        <w:t>I</w:t>
+      </w:r>
+      <w:r>
+        <w:rPr>
+          <w:sz w:val="24"/>
+          <w:szCs w:val="24"/>
+        </w:rPr>
+        <w:t>n this work</w:t>
+      </w:r>
+      <w:r>
+        <w:rPr>
+          <w:sz w:val="24"/>
+          <w:szCs w:val="24"/>
+        </w:rPr>
+        <w:t>,</w:t>
+      </w:r>
+      <w:r>
+        <w:rPr>
+          <w:sz w:val="24"/>
+          <w:szCs w:val="24"/>
+        </w:rPr>
+        <w:t xml:space="preserve"> we </w:t>
+      </w:r>
+      <w:r>
+        <w:rPr>
+          <w:sz w:val="24"/>
+          <w:szCs w:val="24"/>
+        </w:rPr>
+        <w:t>successfully</w:t>
+      </w:r>
+      <w:r>
+        <w:rPr>
+          <w:sz w:val="24"/>
+          <w:szCs w:val="24"/>
+        </w:rPr>
+        <w:t xml:space="preserve"> </w:t>
+      </w:r>
+      <w:r>
+        <w:rPr>
+          <w:sz w:val="24"/>
+          <w:szCs w:val="24"/>
+        </w:rPr>
+        <w:t>implement</w:t>
+      </w:r>
+      <w:r>
+        <w:rPr>
+          <w:sz w:val="24"/>
+          <w:szCs w:val="24"/>
+        </w:rPr>
+        <w:t>ed</w:t>
+      </w:r>
+      <w:r>
+        <w:rPr>
+          <w:sz w:val="24"/>
+          <w:szCs w:val="24"/>
+        </w:rPr>
+        <w:t xml:space="preserve"> </w:t>
+      </w:r>
+      <w:r>
+        <w:rPr>
+          <w:sz w:val="24"/>
+          <w:szCs w:val="24"/>
+        </w:rPr>
+        <w:t>EAM and ADP</w:t>
+      </w:r>
+      <w:r>
+        <w:rPr>
+          <w:sz w:val="24"/>
+          <w:szCs w:val="24"/>
+        </w:rPr>
+        <w:t xml:space="preserve"> </w:t>
+      </w:r>
+      <w:r>
+        <w:rPr>
+          <w:sz w:val="24"/>
+          <w:szCs w:val="24"/>
+        </w:rPr>
+        <w:t>within</w:t>
+      </w:r>
+      <w:r>
+        <w:rPr>
+          <w:sz w:val="24"/>
+          <w:szCs w:val="24"/>
+        </w:rPr>
+        <w:t xml:space="preserve"> machine learning framework</w:t>
+      </w:r>
+      <w:r>
+        <w:rPr>
+          <w:sz w:val="24"/>
+          <w:szCs w:val="24"/>
+        </w:rPr>
+        <w:t xml:space="preserve"> in a highly-vectorizable form</w:t>
+      </w:r>
+      <w:r>
+        <w:rPr>
+          <w:sz w:val="24"/>
+          <w:szCs w:val="24"/>
+        </w:rPr>
+        <w:t>. Hence,</w:t>
+      </w:r>
+      <w:r>
+        <w:rPr>
+          <w:sz w:val="24"/>
+          <w:szCs w:val="24"/>
+        </w:rPr>
+        <w:t xml:space="preserve"> </w:t>
+      </w:r>
+      <w:r>
+        <w:rPr>
+          <w:sz w:val="24"/>
+          <w:szCs w:val="24"/>
+        </w:rPr>
+        <w:t xml:space="preserve">machine learning approaches (big data, optimization, et al.) can be </w:t>
+      </w:r>
+      <w:r>
+        <w:rPr>
+          <w:sz w:val="24"/>
+          <w:szCs w:val="24"/>
+        </w:rPr>
+        <w:t>applied</w:t>
+      </w:r>
+      <w:r>
+        <w:rPr>
+          <w:sz w:val="24"/>
+          <w:szCs w:val="24"/>
+        </w:rPr>
+        <w:t xml:space="preserve"> </w:t>
+      </w:r>
+      <w:r>
+        <w:rPr>
+          <w:sz w:val="24"/>
+          <w:szCs w:val="24"/>
+        </w:rPr>
+        <w:t>to</w:t>
+      </w:r>
+      <w:r>
+        <w:rPr>
+          <w:sz w:val="24"/>
+          <w:szCs w:val="24"/>
+        </w:rPr>
+        <w:t xml:space="preserve"> </w:t>
+      </w:r>
+      <w:r>
+        <w:rPr>
+          <w:sz w:val="24"/>
+          <w:szCs w:val="24"/>
+        </w:rPr>
+        <w:t>train</w:t>
+      </w:r>
+      <w:r>
+        <w:rPr>
+          <w:sz w:val="24"/>
+          <w:szCs w:val="24"/>
+        </w:rPr>
+        <w:t xml:space="preserve"> empirical potentials. </w:t>
+      </w:r>
+      <w:r>
+        <w:rPr>
+          <w:sz w:val="24"/>
+          <w:szCs w:val="24"/>
+        </w:rPr>
+        <w:t>W</w:t>
+      </w:r>
+      <w:r>
+        <w:rPr>
+          <w:sz w:val="24"/>
+          <w:szCs w:val="24"/>
+        </w:rPr>
+        <w:t xml:space="preserve">e also </w:t>
+      </w:r>
+      <w:r>
+        <w:rPr>
+          <w:sz w:val="24"/>
+          <w:szCs w:val="24"/>
+        </w:rPr>
+        <w:t>figured out a route to use physical constraints</w:t>
+      </w:r>
+      <w:r>
+        <w:rPr>
+          <w:sz w:val="24"/>
+          <w:szCs w:val="24"/>
+        </w:rPr>
+        <w:t xml:space="preserve"> like the elastic constants</w:t>
+      </w:r>
+      <w:r>
+        <w:rPr>
+          <w:sz w:val="24"/>
+          <w:szCs w:val="24"/>
+        </w:rPr>
+        <w:t xml:space="preserve"> </w:t>
+      </w:r>
+      <w:r>
+        <w:rPr>
+          <w:sz w:val="24"/>
+          <w:szCs w:val="24"/>
+        </w:rPr>
+        <w:t>for</w:t>
+      </w:r>
+      <w:r>
+        <w:rPr>
+          <w:sz w:val="24"/>
+          <w:szCs w:val="24"/>
+        </w:rPr>
+        <w:t xml:space="preserve"> further</w:t>
+      </w:r>
+      <w:r>
+        <w:rPr>
+          <w:sz w:val="24"/>
+          <w:szCs w:val="24"/>
+        </w:rPr>
+        <w:t xml:space="preserve"> enhancement</w:t>
+      </w:r>
+      <w:r>
+        <w:rPr>
+          <w:sz w:val="24"/>
+          <w:szCs w:val="24"/>
+        </w:rPr>
+        <w:t xml:space="preserve">. </w:t>
+      </w:r>
+      <w:r>
+        <w:rPr>
+          <w:sz w:val="24"/>
+          <w:szCs w:val="24"/>
+        </w:rPr>
+        <w:t>For energy and force predictions, machine lea</w:t>
+      </w:r>
+      <w:r>
+        <w:rPr>
+          <w:sz w:val="24"/>
+          <w:szCs w:val="24"/>
+        </w:rPr>
+        <w:t>r</w:t>
+      </w:r>
+      <w:r>
+        <w:rPr>
+          <w:sz w:val="24"/>
+          <w:szCs w:val="24"/>
+        </w:rPr>
+        <w:t>ned EAM and ADP can be almost as accurate as the</w:t>
+      </w:r>
+      <w:r>
+        <w:rPr>
+          <w:sz w:val="24"/>
+          <w:szCs w:val="24"/>
+        </w:rPr>
+        <w:t xml:space="preserve"> </w:t>
+      </w:r>
+      <w:r>
+        <w:rPr>
+          <w:sz w:val="24"/>
+          <w:szCs w:val="24"/>
+        </w:rPr>
+        <w:t>spectral neighbor analysis potential (SNAP) on the fcc Ni, bcc Mo and Mo-Ni alloy systems, while</w:t>
+      </w:r>
+      <w:r>
+        <w:rPr>
+          <w:sz w:val="24"/>
+          <w:szCs w:val="24"/>
+        </w:rPr>
+        <w:t xml:space="preserve"> </w:t>
+      </w:r>
+      <w:r>
+        <w:rPr>
+          <w:sz w:val="24"/>
+          <w:szCs w:val="24"/>
+        </w:rPr>
+        <w:t xml:space="preserve">the molecular dynamics simulations performed by </w:t>
+      </w:r>
+      <w:r>
+        <w:rPr>
+          <w:sz w:val="24"/>
+          <w:szCs w:val="24"/>
+        </w:rPr>
+        <w:t>our</w:t>
+      </w:r>
+      <w:r>
+        <w:rPr>
+          <w:sz w:val="24"/>
+          <w:szCs w:val="24"/>
+        </w:rPr>
+        <w:t xml:space="preserve"> approach</w:t>
+      </w:r>
+      <w:r>
+        <w:rPr>
+          <w:sz w:val="24"/>
+          <w:szCs w:val="24"/>
+        </w:rPr>
+        <w:t>es</w:t>
+      </w:r>
+      <w:r>
+        <w:rPr>
+          <w:sz w:val="24"/>
+          <w:szCs w:val="24"/>
+        </w:rPr>
+        <w:t xml:space="preserve"> </w:t>
+      </w:r>
+      <w:r>
+        <w:rPr>
+          <w:sz w:val="24"/>
+          <w:szCs w:val="24"/>
+        </w:rPr>
+        <w:t>are</w:t>
+      </w:r>
+      <w:r>
+        <w:rPr>
+          <w:sz w:val="24"/>
+          <w:szCs w:val="24"/>
+        </w:rPr>
+        <w:t xml:space="preserve"> </w:t>
+      </w:r>
+      <w:r>
+        <w:rPr>
+          <w:sz w:val="24"/>
+          <w:szCs w:val="24"/>
+        </w:rPr>
+        <w:t>nea</w:t>
+      </w:r>
+      <w:r>
+        <w:rPr>
+          <w:sz w:val="24"/>
+          <w:szCs w:val="24"/>
+        </w:rPr>
+        <w:t>r</w:t>
+      </w:r>
+      <w:r>
+        <w:rPr>
+          <w:sz w:val="24"/>
+          <w:szCs w:val="24"/>
+        </w:rPr>
+        <w:t xml:space="preserve">ly 1000 times </w:t>
+      </w:r>
+      <w:r>
+        <w:rPr>
+          <w:sz w:val="24"/>
+          <w:szCs w:val="24"/>
+        </w:rPr>
+        <w:t>faster</w:t>
+      </w:r>
+      <w:r>
+        <w:rPr>
+          <w:sz w:val="24"/>
+          <w:szCs w:val="24"/>
+        </w:rPr>
+        <w:t>.</w:t>
+      </w:r>
+      <w:r>
+        <w:rPr>
+          <w:sz w:val="24"/>
+          <w:szCs w:val="24"/>
+        </w:rPr>
+        <w:t xml:space="preserve"> </w:t>
+      </w:r>
+      <w:bookmarkStart w:id="0" w:name="_Hlk38289255"/>
+      <w:r>
+        <w:rPr>
+          <w:sz w:val="24"/>
+          <w:szCs w:val="24"/>
+        </w:rPr>
+        <w:t xml:space="preserve">Machine learned EAM and ADP can also </w:t>
+      </w:r>
+      <w:r>
+        <w:rPr>
+          <w:sz w:val="24"/>
+          <w:szCs w:val="24"/>
+        </w:rPr>
+        <w:t>reproduce</w:t>
+      </w:r>
+      <w:r>
+        <w:rPr>
+          <w:sz w:val="24"/>
+          <w:szCs w:val="24"/>
+        </w:rPr>
+        <w:t xml:space="preserve"> </w:t>
+      </w:r>
+      <w:r>
+        <w:rPr>
+          <w:sz w:val="24"/>
+          <w:szCs w:val="24"/>
+        </w:rPr>
+        <w:t>key material properties, such</w:t>
+      </w:r>
+      <w:r>
+        <w:rPr>
+          <w:sz w:val="24"/>
+          <w:szCs w:val="24"/>
+        </w:rPr>
+        <w:t xml:space="preserve"> </w:t>
+      </w:r>
+      <w:r>
+        <w:rPr>
+          <w:sz w:val="24"/>
+          <w:szCs w:val="24"/>
+        </w:rPr>
+        <w:t>as elastic constants, melting temperatures and surface energies</w:t>
+      </w:r>
+      <w:r>
+        <w:rPr>
+          <w:sz w:val="24"/>
+          <w:szCs w:val="24"/>
+        </w:rPr>
+        <w:t xml:space="preserve"> </w:t>
+      </w:r>
+      <w:r>
+        <w:rPr>
+          <w:sz w:val="24"/>
+          <w:szCs w:val="24"/>
+        </w:rPr>
+        <w:t xml:space="preserve">with </w:t>
+      </w:r>
+      <w:r>
+        <w:rPr>
+          <w:sz w:val="24"/>
+          <w:szCs w:val="24"/>
+        </w:rPr>
+        <w:t>fi</w:t>
+      </w:r>
+      <w:r>
+        <w:rPr>
+          <w:sz w:val="24"/>
+          <w:szCs w:val="24"/>
+        </w:rPr>
+        <w:t>rst-principle accuracy</w:t>
+      </w:r>
+      <w:r>
+        <w:rPr>
+          <w:sz w:val="24"/>
+          <w:szCs w:val="24"/>
+        </w:rPr>
+        <w:t>.</w:t>
+      </w:r>
       <w:bookmarkEnd w:id="0"/>
-    </w:p>
-    <w:p>
-      <w:pPr>
-        <w:spacing w:after="120"/>
-        <w:rPr>
-          <w:sz w:val="24"/>
-          <w:szCs w:val="24"/>
-        </w:rPr>
-      </w:pPr>
-      <w:r>
-        <w:rPr>
-          <w:sz w:val="24"/>
-          <w:szCs w:val="24"/>
-        </w:rPr>
-        <w:t xml:space="preserve">Empirical potential </w:t>
-      </w:r>
-      <w:r>
-        <w:rPr>
-          <w:sz w:val="24"/>
-          <w:szCs w:val="24"/>
-        </w:rPr>
-        <w:t>(</w:t>
+      <w:r>
+        <w:rPr>
+          <w:sz w:val="24"/>
+          <w:szCs w:val="24"/>
+        </w:rPr>
+        <w:t xml:space="preserve"> </w:t>
+      </w:r>
+      <w:r>
+        <w:rPr>
+          <w:sz w:val="24"/>
+          <w:szCs w:val="24"/>
+        </w:rPr>
+        <w:t>This work</w:t>
+      </w:r>
+      <w:r>
+        <w:rPr>
+          <w:sz w:val="24"/>
+          <w:szCs w:val="24"/>
+        </w:rPr>
+        <w:t xml:space="preserve"> </w:t>
+      </w:r>
+      <w:r>
+        <w:rPr>
+          <w:sz w:val="24"/>
+          <w:szCs w:val="24"/>
+        </w:rPr>
+        <w:t>provides</w:t>
+      </w:r>
+      <w:r>
+        <w:rPr>
+          <w:sz w:val="24"/>
+          <w:szCs w:val="24"/>
+        </w:rPr>
+        <w:t xml:space="preserve"> a new and</w:t>
+      </w:r>
+      <w:r>
+        <w:rPr>
+          <w:sz w:val="24"/>
+          <w:szCs w:val="24"/>
+        </w:rPr>
+        <w:t xml:space="preserve"> </w:t>
+      </w:r>
+      <w:r>
+        <w:rPr>
+          <w:sz w:val="24"/>
+          <w:szCs w:val="24"/>
+        </w:rPr>
+        <w:t>systematic route for developing machine learning interatomic potentials.</w:t>
+      </w:r>
+      <w:r>
+        <w:rPr>
+          <w:sz w:val="24"/>
+          <w:szCs w:val="24"/>
+        </w:rPr>
+        <w:t xml:space="preserve"> </w:t>
+      </w:r>
+      <w:r>
+        <w:rPr>
+          <w:sz w:val="24"/>
+          <w:szCs w:val="24"/>
+        </w:rPr>
+        <w:t>All the new algorithms have been implemented in our TensorAlloy</w:t>
+      </w:r>
+      <w:r>
+        <w:rPr>
+          <w:sz w:val="24"/>
+          <w:szCs w:val="24"/>
+        </w:rPr>
+        <w:t xml:space="preserve"> (Comput.</w:t>
+      </w:r>
+      <w:r>
+        <w:rPr>
+          <w:sz w:val="24"/>
+          <w:szCs w:val="24"/>
+        </w:rPr>
+        <w:t xml:space="preserve"> Phys</w:t>
+      </w:r>
+      <w:r>
+        <w:rPr>
+          <w:sz w:val="24"/>
+          <w:szCs w:val="24"/>
+        </w:rPr>
+        <w:t>.</w:t>
+      </w:r>
+      <w:r>
+        <w:rPr>
+          <w:sz w:val="24"/>
+          <w:szCs w:val="24"/>
+        </w:rPr>
+        <w:t xml:space="preserve"> Commun</w:t>
+      </w:r>
+      <w:r>
+        <w:rPr>
+          <w:sz w:val="24"/>
+          <w:szCs w:val="24"/>
+        </w:rPr>
+        <w:t>.</w:t>
+      </w:r>
+      <w:r>
+        <w:rPr>
+          <w:sz w:val="24"/>
+          <w:szCs w:val="24"/>
+        </w:rPr>
+        <w:t xml:space="preserve"> 250 (2020) 107057</w:t>
+      </w:r>
+      <w:r>
+        <w:rPr>
+          <w:sz w:val="24"/>
+          <w:szCs w:val="24"/>
+        </w:rPr>
+        <w:t>)</w:t>
+      </w:r>
+      <w:r>
+        <w:rPr>
+          <w:sz w:val="24"/>
+          <w:szCs w:val="24"/>
+        </w:rPr>
+        <w:t xml:space="preserve"> package. </w:t>
+      </w:r>
+      <w:r>
+        <w:rPr>
+          <w:sz w:val="24"/>
+          <w:szCs w:val="24"/>
+        </w:rPr>
+        <w:t xml:space="preserve">We hope you will find that the current manuscript is suitable to be published in </w:t>
       </w:r>
       <w:r>
         <w:rPr>
@@ -280,627 +967,7 @@
           <w:sz w:val="24"/>
           <w:szCs w:val="24"/>
         </w:rPr>
-        <w:t>i.e.</w:t>
-      </w:r>
-      <w:r>
-        <w:rPr>
-          <w:sz w:val="24"/>
-          <w:szCs w:val="24"/>
-        </w:rPr>
-        <w:t xml:space="preserve"> </w:t>
-      </w:r>
-      <w:r>
-        <w:rPr>
-          <w:sz w:val="24"/>
-          <w:szCs w:val="24"/>
-        </w:rPr>
-        <w:t>Classic force field</w:t>
-      </w:r>
-      <w:r>
-        <w:rPr>
-          <w:sz w:val="24"/>
-          <w:szCs w:val="24"/>
-        </w:rPr>
-        <w:t>)</w:t>
-      </w:r>
-      <w:r>
-        <w:rPr>
-          <w:sz w:val="24"/>
-          <w:szCs w:val="24"/>
-        </w:rPr>
-        <w:t xml:space="preserve"> </w:t>
-      </w:r>
-      <w:r>
-        <w:rPr>
-          <w:sz w:val="24"/>
-          <w:szCs w:val="24"/>
-        </w:rPr>
-        <w:t xml:space="preserve">based molecular dynamics simulation plays a vital role in studying physical and chemical properties of materials. Traditional empirical potentials, </w:t>
-      </w:r>
-      <w:r>
-        <w:rPr>
-          <w:sz w:val="24"/>
-          <w:szCs w:val="24"/>
-        </w:rPr>
-        <w:t xml:space="preserve">such as </w:t>
-      </w:r>
-      <w:r>
-        <w:rPr>
-          <w:sz w:val="24"/>
-          <w:szCs w:val="24"/>
-        </w:rPr>
-        <w:t>the embedded atom method</w:t>
-      </w:r>
-      <w:r>
-        <w:rPr>
-          <w:sz w:val="24"/>
-          <w:szCs w:val="24"/>
-        </w:rPr>
-        <w:t xml:space="preserve"> (EAM)</w:t>
-      </w:r>
-      <w:r>
-        <w:rPr>
-          <w:sz w:val="24"/>
-          <w:szCs w:val="24"/>
-        </w:rPr>
-        <w:t xml:space="preserve"> or the angular-dependent potential</w:t>
-      </w:r>
-      <w:r>
-        <w:rPr>
-          <w:sz w:val="24"/>
-          <w:szCs w:val="24"/>
-        </w:rPr>
-        <w:t xml:space="preserve"> (ADP)</w:t>
-      </w:r>
-      <w:r>
-        <w:rPr>
-          <w:sz w:val="24"/>
-          <w:szCs w:val="24"/>
-        </w:rPr>
-        <w:t>,</w:t>
-      </w:r>
-      <w:r>
-        <w:rPr>
-          <w:sz w:val="24"/>
-          <w:szCs w:val="24"/>
-        </w:rPr>
-        <w:t xml:space="preserve"> </w:t>
-      </w:r>
-      <w:r>
-        <w:rPr>
-          <w:sz w:val="24"/>
-          <w:szCs w:val="24"/>
-        </w:rPr>
-        <w:t xml:space="preserve">are generally considered not that accurate compared with machine learning </w:t>
-      </w:r>
-      <w:r>
-        <w:rPr>
-          <w:sz w:val="24"/>
-          <w:szCs w:val="24"/>
-        </w:rPr>
-        <w:t xml:space="preserve">interatomic </w:t>
-      </w:r>
-      <w:r>
-        <w:rPr>
-          <w:sz w:val="24"/>
-          <w:szCs w:val="24"/>
-        </w:rPr>
-        <w:t>potentials</w:t>
-      </w:r>
-      <w:r>
-        <w:rPr>
-          <w:sz w:val="24"/>
-          <w:szCs w:val="24"/>
-        </w:rPr>
-        <w:t xml:space="preserve">. </w:t>
-      </w:r>
-      <w:r>
-        <w:rPr>
-          <w:sz w:val="24"/>
-          <w:szCs w:val="24"/>
-        </w:rPr>
-        <w:t>I</w:t>
-      </w:r>
-      <w:r>
-        <w:rPr>
-          <w:sz w:val="24"/>
-          <w:szCs w:val="24"/>
-        </w:rPr>
-        <w:t>n this work</w:t>
-      </w:r>
-      <w:r>
-        <w:rPr>
-          <w:sz w:val="24"/>
-          <w:szCs w:val="24"/>
-        </w:rPr>
-        <w:t>,</w:t>
-      </w:r>
-      <w:r>
-        <w:rPr>
-          <w:sz w:val="24"/>
-          <w:szCs w:val="24"/>
-        </w:rPr>
-        <w:t xml:space="preserve"> we </w:t>
-      </w:r>
-      <w:r>
-        <w:rPr>
-          <w:sz w:val="24"/>
-          <w:szCs w:val="24"/>
-        </w:rPr>
-        <w:t>successfully</w:t>
-      </w:r>
-      <w:r>
-        <w:rPr>
-          <w:sz w:val="24"/>
-          <w:szCs w:val="24"/>
-        </w:rPr>
-        <w:t xml:space="preserve"> </w:t>
-      </w:r>
-      <w:r>
-        <w:rPr>
-          <w:sz w:val="24"/>
-          <w:szCs w:val="24"/>
-        </w:rPr>
-        <w:t>implement</w:t>
-      </w:r>
-      <w:r>
-        <w:rPr>
-          <w:sz w:val="24"/>
-          <w:szCs w:val="24"/>
-        </w:rPr>
-        <w:t>ed</w:t>
-      </w:r>
-      <w:r>
-        <w:rPr>
-          <w:sz w:val="24"/>
-          <w:szCs w:val="24"/>
-        </w:rPr>
-        <w:t xml:space="preserve"> </w:t>
-      </w:r>
-      <w:r>
-        <w:rPr>
-          <w:sz w:val="24"/>
-          <w:szCs w:val="24"/>
-        </w:rPr>
-        <w:t>EAM and ADP</w:t>
-      </w:r>
-      <w:r>
-        <w:rPr>
-          <w:sz w:val="24"/>
-          <w:szCs w:val="24"/>
-        </w:rPr>
-        <w:t xml:space="preserve"> </w:t>
-      </w:r>
-      <w:r>
-        <w:rPr>
-          <w:sz w:val="24"/>
-          <w:szCs w:val="24"/>
-        </w:rPr>
-        <w:t>within</w:t>
-      </w:r>
-      <w:r>
-        <w:rPr>
-          <w:sz w:val="24"/>
-          <w:szCs w:val="24"/>
-        </w:rPr>
-        <w:t xml:space="preserve"> machine learning framework</w:t>
-      </w:r>
-      <w:r>
-        <w:rPr>
-          <w:sz w:val="24"/>
-          <w:szCs w:val="24"/>
-        </w:rPr>
-        <w:t xml:space="preserve"> in a highly-vectorizable form</w:t>
-      </w:r>
-      <w:r>
-        <w:rPr>
-          <w:sz w:val="24"/>
-          <w:szCs w:val="24"/>
-        </w:rPr>
-        <w:t>. Hence,</w:t>
-      </w:r>
-      <w:r>
-        <w:rPr>
-          <w:sz w:val="24"/>
-          <w:szCs w:val="24"/>
-        </w:rPr>
-        <w:t xml:space="preserve"> </w:t>
-      </w:r>
-      <w:r>
-        <w:rPr>
-          <w:sz w:val="24"/>
-          <w:szCs w:val="24"/>
-        </w:rPr>
-        <w:t xml:space="preserve">machine learning approaches (big data, optimization, et al.) can be </w:t>
-      </w:r>
-      <w:r>
-        <w:rPr>
-          <w:sz w:val="24"/>
-          <w:szCs w:val="24"/>
-        </w:rPr>
-        <w:t>applied</w:t>
-      </w:r>
-      <w:r>
-        <w:rPr>
-          <w:sz w:val="24"/>
-          <w:szCs w:val="24"/>
-        </w:rPr>
-        <w:t xml:space="preserve"> </w:t>
-      </w:r>
-      <w:r>
-        <w:rPr>
-          <w:sz w:val="24"/>
-          <w:szCs w:val="24"/>
-        </w:rPr>
-        <w:t>to</w:t>
-      </w:r>
-      <w:r>
-        <w:rPr>
-          <w:sz w:val="24"/>
-          <w:szCs w:val="24"/>
-        </w:rPr>
-        <w:t xml:space="preserve"> </w:t>
-      </w:r>
-      <w:r>
-        <w:rPr>
-          <w:sz w:val="24"/>
-          <w:szCs w:val="24"/>
-        </w:rPr>
-        <w:t>train</w:t>
-      </w:r>
-      <w:r>
-        <w:rPr>
-          <w:sz w:val="24"/>
-          <w:szCs w:val="24"/>
-        </w:rPr>
-        <w:t xml:space="preserve"> empirical potentials. </w:t>
-      </w:r>
-      <w:r>
-        <w:rPr>
-          <w:sz w:val="24"/>
-          <w:szCs w:val="24"/>
-        </w:rPr>
-        <w:t>W</w:t>
-      </w:r>
-      <w:r>
-        <w:rPr>
-          <w:sz w:val="24"/>
-          <w:szCs w:val="24"/>
-        </w:rPr>
-        <w:t xml:space="preserve">e also </w:t>
-      </w:r>
-      <w:r>
-        <w:rPr>
-          <w:sz w:val="24"/>
-          <w:szCs w:val="24"/>
-        </w:rPr>
-        <w:t>figured out a route to use physical constraints</w:t>
-      </w:r>
-      <w:r>
-        <w:rPr>
-          <w:sz w:val="24"/>
-          <w:szCs w:val="24"/>
-        </w:rPr>
-        <w:t xml:space="preserve"> like the elastic constants</w:t>
-      </w:r>
-      <w:r>
-        <w:rPr>
-          <w:sz w:val="24"/>
-          <w:szCs w:val="24"/>
-        </w:rPr>
-        <w:t xml:space="preserve"> </w:t>
-      </w:r>
-      <w:r>
-        <w:rPr>
-          <w:sz w:val="24"/>
-          <w:szCs w:val="24"/>
-        </w:rPr>
-        <w:t>for</w:t>
-      </w:r>
-      <w:r>
-        <w:rPr>
-          <w:sz w:val="24"/>
-          <w:szCs w:val="24"/>
-        </w:rPr>
-        <w:t xml:space="preserve"> further</w:t>
-      </w:r>
-      <w:r>
-        <w:rPr>
-          <w:sz w:val="24"/>
-          <w:szCs w:val="24"/>
-        </w:rPr>
-        <w:t xml:space="preserve"> enhancement</w:t>
-      </w:r>
-      <w:r>
-        <w:rPr>
-          <w:sz w:val="24"/>
-          <w:szCs w:val="24"/>
-        </w:rPr>
-        <w:t xml:space="preserve">. </w:t>
-      </w:r>
-      <w:r>
-        <w:rPr>
-          <w:sz w:val="24"/>
-          <w:szCs w:val="24"/>
-        </w:rPr>
-        <w:t>For energy and force predictions, machine lea</w:t>
-      </w:r>
-      <w:r>
-        <w:rPr>
-          <w:sz w:val="24"/>
-          <w:szCs w:val="24"/>
-        </w:rPr>
-        <w:t>r</w:t>
-      </w:r>
-      <w:r>
-        <w:rPr>
-          <w:sz w:val="24"/>
-          <w:szCs w:val="24"/>
-        </w:rPr>
-        <w:t>ned EAM and ADP can be almost as accurate as the</w:t>
-      </w:r>
-      <w:r>
-        <w:rPr>
-          <w:sz w:val="24"/>
-          <w:szCs w:val="24"/>
-        </w:rPr>
-        <w:t xml:space="preserve"> </w:t>
-      </w:r>
-      <w:r>
-        <w:rPr>
-          <w:sz w:val="24"/>
-          <w:szCs w:val="24"/>
-        </w:rPr>
-        <w:t>spectral neighbor analysis potential (SNAP) on the fcc Ni, bcc Mo and Mo-Ni alloy systems, while</w:t>
-      </w:r>
-      <w:r>
-        <w:rPr>
-          <w:sz w:val="24"/>
-          <w:szCs w:val="24"/>
-        </w:rPr>
-        <w:t xml:space="preserve"> </w:t>
-      </w:r>
-      <w:r>
-        <w:rPr>
-          <w:sz w:val="24"/>
-          <w:szCs w:val="24"/>
-        </w:rPr>
-        <w:t xml:space="preserve">the molecular dynamics simulations performed by </w:t>
-      </w:r>
-      <w:r>
-        <w:rPr>
-          <w:sz w:val="24"/>
-          <w:szCs w:val="24"/>
-        </w:rPr>
-        <w:t>our</w:t>
-      </w:r>
-      <w:r>
-        <w:rPr>
-          <w:sz w:val="24"/>
-          <w:szCs w:val="24"/>
-        </w:rPr>
-        <w:t xml:space="preserve"> approach</w:t>
-      </w:r>
-      <w:r>
-        <w:rPr>
-          <w:sz w:val="24"/>
-          <w:szCs w:val="24"/>
-        </w:rPr>
-        <w:t>es</w:t>
-      </w:r>
-      <w:r>
-        <w:rPr>
-          <w:sz w:val="24"/>
-          <w:szCs w:val="24"/>
-        </w:rPr>
-        <w:t xml:space="preserve"> </w:t>
-      </w:r>
-      <w:r>
-        <w:rPr>
-          <w:sz w:val="24"/>
-          <w:szCs w:val="24"/>
-        </w:rPr>
-        <w:t>are</w:t>
-      </w:r>
-      <w:r>
-        <w:rPr>
-          <w:sz w:val="24"/>
-          <w:szCs w:val="24"/>
-        </w:rPr>
-        <w:t xml:space="preserve"> </w:t>
-      </w:r>
-      <w:r>
-        <w:rPr>
-          <w:sz w:val="24"/>
-          <w:szCs w:val="24"/>
-        </w:rPr>
-        <w:t>nea</w:t>
-      </w:r>
-      <w:r>
-        <w:rPr>
-          <w:sz w:val="24"/>
-          <w:szCs w:val="24"/>
-        </w:rPr>
-        <w:t>r</w:t>
-      </w:r>
-      <w:r>
-        <w:rPr>
-          <w:sz w:val="24"/>
-          <w:szCs w:val="24"/>
-        </w:rPr>
-        <w:t xml:space="preserve">ly 1000 times </w:t>
-      </w:r>
-      <w:r>
-        <w:rPr>
-          <w:sz w:val="24"/>
-          <w:szCs w:val="24"/>
-        </w:rPr>
-        <w:t>faster</w:t>
-      </w:r>
-      <w:r>
-        <w:rPr>
-          <w:sz w:val="24"/>
-          <w:szCs w:val="24"/>
-        </w:rPr>
-        <w:t>.</w:t>
-      </w:r>
-      <w:r>
-        <w:rPr>
-          <w:sz w:val="24"/>
-          <w:szCs w:val="24"/>
-        </w:rPr>
-        <w:t xml:space="preserve"> </w:t>
-      </w:r>
-      <w:bookmarkStart w:id="1" w:name="_Hlk38289255"/>
-      <w:r>
-        <w:rPr>
-          <w:sz w:val="24"/>
-          <w:szCs w:val="24"/>
-        </w:rPr>
-        <w:t xml:space="preserve">Machine learned EAM and ADP can also </w:t>
-      </w:r>
-      <w:r>
-        <w:rPr>
-          <w:sz w:val="24"/>
-          <w:szCs w:val="24"/>
-        </w:rPr>
-        <w:t>reproduce</w:t>
-      </w:r>
-      <w:r>
-        <w:rPr>
-          <w:sz w:val="24"/>
-          <w:szCs w:val="24"/>
-        </w:rPr>
-        <w:t xml:space="preserve"> </w:t>
-      </w:r>
-      <w:r>
-        <w:rPr>
-          <w:sz w:val="24"/>
-          <w:szCs w:val="24"/>
-        </w:rPr>
-        <w:t>key material properties, such</w:t>
-      </w:r>
-      <w:r>
-        <w:rPr>
-          <w:sz w:val="24"/>
-          <w:szCs w:val="24"/>
-        </w:rPr>
-        <w:t xml:space="preserve"> </w:t>
-      </w:r>
-      <w:r>
-        <w:rPr>
-          <w:sz w:val="24"/>
-          <w:szCs w:val="24"/>
-        </w:rPr>
-        <w:t>as elastic constants, melting temperatures and surface energies</w:t>
-      </w:r>
-      <w:r>
-        <w:rPr>
-          <w:sz w:val="24"/>
-          <w:szCs w:val="24"/>
-        </w:rPr>
-        <w:t xml:space="preserve"> </w:t>
-      </w:r>
-      <w:r>
-        <w:rPr>
-          <w:sz w:val="24"/>
-          <w:szCs w:val="24"/>
-        </w:rPr>
-        <w:t xml:space="preserve">with </w:t>
-      </w:r>
-      <w:r>
-        <w:rPr>
-          <w:sz w:val="24"/>
-          <w:szCs w:val="24"/>
-        </w:rPr>
-        <w:t>fi</w:t>
-      </w:r>
-      <w:r>
-        <w:rPr>
-          <w:sz w:val="24"/>
-          <w:szCs w:val="24"/>
-        </w:rPr>
-        <w:t>rst-principle accuracy</w:t>
-      </w:r>
-      <w:r>
-        <w:rPr>
-          <w:sz w:val="24"/>
-          <w:szCs w:val="24"/>
-        </w:rPr>
-        <w:t>.</w:t>
-      </w:r>
-      <w:bookmarkEnd w:id="1"/>
-      <w:r>
-        <w:rPr>
-          <w:sz w:val="24"/>
-          <w:szCs w:val="24"/>
-        </w:rPr>
-        <w:t xml:space="preserve"> </w:t>
-      </w:r>
-      <w:r>
-        <w:rPr>
-          <w:sz w:val="24"/>
-          <w:szCs w:val="24"/>
-        </w:rPr>
-        <w:t>This work</w:t>
-      </w:r>
-      <w:r>
-        <w:rPr>
-          <w:sz w:val="24"/>
-          <w:szCs w:val="24"/>
-        </w:rPr>
-        <w:t xml:space="preserve"> </w:t>
-      </w:r>
-      <w:r>
-        <w:rPr>
-          <w:sz w:val="24"/>
-          <w:szCs w:val="24"/>
-        </w:rPr>
-        <w:t>provides</w:t>
-      </w:r>
-      <w:r>
-        <w:rPr>
-          <w:sz w:val="24"/>
-          <w:szCs w:val="24"/>
-        </w:rPr>
-        <w:t xml:space="preserve"> a new and</w:t>
-      </w:r>
-      <w:r>
-        <w:rPr>
-          <w:sz w:val="24"/>
-          <w:szCs w:val="24"/>
-        </w:rPr>
-        <w:t xml:space="preserve"> </w:t>
-      </w:r>
-      <w:r>
-        <w:rPr>
-          <w:sz w:val="24"/>
-          <w:szCs w:val="24"/>
-        </w:rPr>
-        <w:t>systematic route for developing machine learning interatomic potentials.</w:t>
-      </w:r>
-      <w:r>
-        <w:rPr>
-          <w:sz w:val="24"/>
-          <w:szCs w:val="24"/>
-        </w:rPr>
-        <w:t xml:space="preserve"> </w:t>
-      </w:r>
-      <w:r>
-        <w:rPr>
-          <w:sz w:val="24"/>
-          <w:szCs w:val="24"/>
-        </w:rPr>
-        <w:t xml:space="preserve">We hope you will find that the current manuscript is suitable to be published in </w:t>
-      </w:r>
-      <w:r>
-        <w:rPr>
-          <w:i/>
-          <w:iCs/>
-          <w:sz w:val="24"/>
-          <w:szCs w:val="24"/>
-        </w:rPr>
-        <w:t>Physical Review B</w:t>
+        <w:t>Computer Physics Communications</w:t>
       </w:r>
       <w:r>
         <w:rPr>
@@ -942,6 +1009,7 @@
           <w:numId w:val="1"/>
         </w:numPr>
         <w:ind w:left="714" w:hanging="357"/>
+        <w:jc w:val="left"/>
         <w:rPr>
           <w:sz w:val="24"/>
           <w:szCs w:val="24"/>
@@ -983,6 +1051,7 @@
           <w:numId w:val="1"/>
         </w:numPr>
         <w:ind w:left="714" w:hanging="357"/>
+        <w:jc w:val="left"/>
         <w:rPr>
           <w:sz w:val="24"/>
           <w:szCs w:val="24"/>
@@ -1038,24 +1107,65 @@
           <w:numId w:val="1"/>
         </w:numPr>
         <w:ind w:left="714" w:hanging="357"/>
-        <w:rPr>
-          <w:sz w:val="24"/>
-          <w:szCs w:val="24"/>
-        </w:rPr>
-      </w:pPr>
-      <w:r>
-        <w:rPr>
-          <w:sz w:val="24"/>
-          <w:szCs w:val="24"/>
-        </w:rPr>
-        <w:t xml:space="preserve">Yan-Ming Ma, Jilin University, China, </w:t>
-      </w:r>
-      <w:r>
-        <w:rPr>
-          <w:sz w:val="24"/>
-          <w:szCs w:val="24"/>
-        </w:rPr>
-        <w:t>mym@jlu.edu.cn</w:t>
+        <w:jc w:val="left"/>
+        <w:rPr>
+          <w:sz w:val="24"/>
+          <w:szCs w:val="24"/>
+          <w:lang w:val="en-CN"/>
+        </w:rPr>
+      </w:pPr>
+      <w:r>
+        <w:rPr>
+          <w:sz w:val="24"/>
+          <w:szCs w:val="24"/>
+        </w:rPr>
+        <w:t>Xiong-Jun Liu</w:t>
+      </w:r>
+      <w:r>
+        <w:rPr>
+          <w:sz w:val="24"/>
+          <w:szCs w:val="24"/>
+        </w:rPr>
+        <w:t xml:space="preserve">, </w:t>
+      </w:r>
+      <w:r>
+        <w:rPr>
+          <w:sz w:val="24"/>
+          <w:szCs w:val="24"/>
+          <w:lang w:val="en-CN"/>
+        </w:rPr>
+        <w:t xml:space="preserve">University </w:t>
+      </w:r>
+      <w:r>
+        <w:rPr>
+          <w:sz w:val="24"/>
+          <w:szCs w:val="24"/>
+        </w:rPr>
+        <w:t>o</w:t>
+      </w:r>
+      <w:r>
+        <w:rPr>
+          <w:sz w:val="24"/>
+          <w:szCs w:val="24"/>
+          <w:lang w:val="en-CN"/>
+        </w:rPr>
+        <w:t>f Science &amp; Technology Beijing</w:t>
+      </w:r>
+      <w:r>
+        <w:rPr>
+          <w:sz w:val="24"/>
+          <w:szCs w:val="24"/>
+        </w:rPr>
+        <w:t xml:space="preserve">, China, </w:t>
+      </w:r>
+      <w:r>
+        <w:rPr>
+          <w:rFonts w:hint="eastAsia"/>
+          <w:sz w:val="24"/>
+          <w:szCs w:val="24"/>
+          <w:lang w:val="en-CN"/>
+        </w:rPr>
+        <w:t>xjliu@skl.ustb.edu.cn</w:t>
       </w:r>
     </w:p>
     <w:p>
@@ -1065,6 +1175,7 @@
           <w:numId w:val="1"/>
         </w:numPr>
         <w:ind w:left="714" w:hanging="357"/>
+        <w:jc w:val="left"/>
         <w:rPr>
           <w:sz w:val="24"/>
           <w:szCs w:val="24"/>
@@ -1263,7 +1374,7 @@
 </file>
 
 <file path=word/endnotes.xml><?xml version="1.0" encoding="utf-8"?>
-<w:endnotes xmlns:wpc="http://schemas.microsoft.com/office/word/2010/wordprocessingCanvas" xmlns:cx="http://schemas.microsoft.com/office/drawing/2014/chartex" xmlns:cx1="http://schemas.microsoft.com/office/drawing/2015/9/8/chartex" xmlns:cx2="http://schemas.microsoft.com/office/drawing/2015/10/21/chartex" xmlns:cx3="http://schemas.microsoft.com/office/drawing/2016/5/9/chartex" xmlns:cx4="http://schemas.microsoft.com/office/drawing/2016/5/10/chartex" xmlns:cx5="http://schemas.microsoft.com/office/drawing/2016/5/11/chartex" xmlns:cx6="http://schemas.microsoft.com/office/drawing/2016/5/12/chartex" xmlns:cx7="http://schemas.microsoft.com/office/drawing/2016/5/13/chartex" xmlns:cx8="http://schemas.microsoft.com/office/drawing/2016/5/14/chartex" xmlns:mc="http://schemas.openxmlformats.org/markup-compatibility/2006" xmlns:aink="http://schemas.microsoft.com/office/drawing/2016/ink" xmlns:am3d="http://schemas.microsoft.com/office/drawing/2017/model3d" xmlns:o="urn:schemas-microsoft-com:office:office" xmlns:r="http://schemas.openxmlformats.org/officeDocument/2006/relationships" xmlns:m="http://schemas.openxmlformats.org/officeDocument/2006/math" xmlns:v="urn:schemas-microsoft-com:vml" xmlns:wp14="http://schemas.microsoft.com/office/word/2010/wordprocessingDrawing" xmlns:wp="http://schemas.openxmlformats.org/drawingml/2006/wordprocessingDrawing" xmlns:w10="urn:schemas-microsoft-com:office:word" xmlns:w="http://schemas.openxmlformats.org/wordprocessingml/2006/main" xmlns:w14="http://schemas.microsoft.com/office/word/2010/wordml" xmlns:w15="http://schemas.microsoft.com/office/word/2012/wordml" xmlns:w16cid="http://schemas.microsoft.com/office/word/2016/wordml/cid" xmlns:w16se="http://schemas.microsoft.com/office/word/2015/wordml/symex" xmlns:wpg="http://schemas.microsoft.com/office/word/2010/wordprocessingGroup" xmlns:wpi="http://schemas.microsoft.com/office/word/2010/wordprocessingInk" xmlns:wne="http://schemas.microsoft.com/office/word/2006/wordml" xmlns:wps="http://schemas.microsoft.com/office/word/2010/wordprocessingShape" mc:Ignorable="w14 w15 w16se w16cid wp14">
+<w:endnotes xmlns:wpc="http://schemas.microsoft.com/office/word/2010/wordprocessingCanvas" xmlns:cx="http://schemas.microsoft.com/office/drawing/2014/chartex" xmlns:cx1="http://schemas.microsoft.com/office/drawing/2015/9/8/chartex" xmlns:cx2="http://schemas.microsoft.com/office/drawing/2015/10/21/chartex" xmlns:cx3="http://schemas.microsoft.com/office/drawing/2016/5/9/chartex" xmlns:cx4="http://schemas.microsoft.com/office/drawing/2016/5/10/chartex" xmlns:cx5="http://schemas.microsoft.com/office/drawing/2016/5/11/chartex" xmlns:cx6="http://schemas.microsoft.com/office/drawing/2016/5/12/chartex" xmlns:cx7="http://schemas.microsoft.com/office/drawing/2016/5/13/chartex" xmlns:cx8="http://schemas.microsoft.com/office/drawing/2016/5/14/chartex" xmlns:mc="http://schemas.openxmlformats.org/markup-compatibility/2006" xmlns:aink="http://schemas.microsoft.com/office/drawing/2016/ink" xmlns:am3d="http://schemas.microsoft.com/office/drawing/2017/model3d" xmlns:o="urn:schemas-microsoft-com:office:office" xmlns:r="http://schemas.openxmlformats.org/officeDocument/2006/relationships" xmlns:m="http://schemas.openxmlformats.org/officeDocument/2006/math" xmlns:v="urn:schemas-microsoft-com:vml" xmlns:wp14="http://schemas.microsoft.com/office/word/2010/wordprocessingDrawing" xmlns:wp="http://schemas.openxmlformats.org/drawingml/2006/wordprocessingDrawing" xmlns:w10="urn:schemas-microsoft-com:office:word" xmlns:w="http://schemas.openxmlformats.org/wordprocessingml/2006/main" xmlns:w14="http://schemas.microsoft.com/office/word/2010/wordml" xmlns:w15="http://schemas.microsoft.com/office/word/2012/wordml" xmlns:w16cex="http://schemas.microsoft.com/office/word/2018/wordml/cex" xmlns:w16cid="http://schemas.microsoft.com/office/word/2016/wordml/cid" xmlns:w16="http://schemas.microsoft.com/office/word/2018/wordml" xmlns:w16se="http://schemas.microsoft.com/office/word/2015/wordml/symex" xmlns:wpg="http://schemas.microsoft.com/office/word/2010/wordprocessingGroup" xmlns:wpi="http://schemas.microsoft.com/office/word/2010/wordprocessingInk" xmlns:wne="http://schemas.microsoft.com/office/word/2006/wordml" xmlns:wps="http://schemas.microsoft.com/office/word/2010/wordprocessingShape" mc:Ignorable="w14 w15 w16se w16cid w16 w16cex wp14">
   <w:endnote w:type="separator" w:id="-1">
     <w:p>
       <w:r>
@@ -1282,7 +1393,7 @@
 </file>
 
 <file path=word/footer1.xml><?xml version="1.0" encoding="utf-8"?>
-<w:ftr xmlns:wpc="http://schemas.microsoft.com/office/word/2010/wordprocessingCanvas" xmlns:cx="http://schemas.microsoft.com/office/drawing/2014/chartex" xmlns:cx1="http://schemas.microsoft.com/office/drawing/2015/9/8/chartex" xmlns:cx2="http://schemas.microsoft.com/office/drawing/2015/10/21/chartex" xmlns:cx3="http://schemas.microsoft.com/office/drawing/2016/5/9/chartex" xmlns:cx4="http://schemas.microsoft.com/office/drawing/2016/5/10/chartex" xmlns:cx5="http://schemas.microsoft.com/office/drawing/2016/5/11/chartex" xmlns:cx6="http://schemas.microsoft.com/office/drawing/2016/5/12/chartex" xmlns:cx7="http://schemas.microsoft.com/office/drawing/2016/5/13/chartex" xmlns:cx8="http://schemas.microsoft.com/office/drawing/2016/5/14/chartex" xmlns:mc="http://schemas.openxmlformats.org/markup-compatibility/2006" xmlns:aink="http://schemas.microsoft.com/office/drawing/2016/ink" xmlns:am3d="http://schemas.microsoft.com/office/drawing/2017/model3d" xmlns:o="urn:schemas-microsoft-com:office:office" xmlns:r="http://schemas.openxmlformats.org/officeDocument/2006/relationships" xmlns:m="http://schemas.openxmlformats.org/officeDocument/2006/math" xmlns:v="urn:schemas-microsoft-com:vml" xmlns:wp14="http://schemas.microsoft.com/office/word/2010/wordprocessingDrawing" xmlns:wp="http://schemas.openxmlformats.org/drawingml/2006/wordprocessingDrawing" xmlns:w10="urn:schemas-microsoft-com:office:word" xmlns:w="http://schemas.openxmlformats.org/wordprocessingml/2006/main" xmlns:w14="http://schemas.microsoft.com/office/word/2010/wordml" xmlns:w15="http://schemas.microsoft.com/office/word/2012/wordml" xmlns:w16cid="http://schemas.microsoft.com/office/word/2016/wordml/cid" xmlns:w16se="http://schemas.microsoft.com/office/word/2015/wordml/symex" xmlns:wpg="http://schemas.microsoft.com/office/word/2010/wordprocessingGroup" xmlns:wpi="http://schemas.microsoft.com/office/word/2010/wordprocessingInk" xmlns:wne="http://schemas.microsoft.com/office/word/2006/wordml" xmlns:wps="http://schemas.microsoft.com/office/word/2010/wordprocessingShape" mc:Ignorable="w14 w15 w16se w16cid wp14">
+<w:ftr xmlns:wpc="http://schemas.microsoft.com/office/word/2010/wordprocessingCanvas" xmlns:cx="http://schemas.microsoft.com/office/drawing/2014/chartex" xmlns:cx1="http://schemas.microsoft.com/office/drawing/2015/9/8/chartex" xmlns:cx2="http://schemas.microsoft.com/office/drawing/2015/10/21/chartex" xmlns:cx3="http://schemas.microsoft.com/office/drawing/2016/5/9/chartex" xmlns:cx4="http://schemas.microsoft.com/office/drawing/2016/5/10/chartex" xmlns:cx5="http://schemas.microsoft.com/office/drawing/2016/5/11/chartex" xmlns:cx6="http://schemas.microsoft.com/office/drawing/2016/5/12/chartex" xmlns:cx7="http://schemas.microsoft.com/office/drawing/2016/5/13/chartex" xmlns:cx8="http://schemas.microsoft.com/office/drawing/2016/5/14/chartex" xmlns:mc="http://schemas.openxmlformats.org/markup-compatibility/2006" xmlns:aink="http://schemas.microsoft.com/office/drawing/2016/ink" xmlns:am3d="http://schemas.microsoft.com/office/drawing/2017/model3d" xmlns:o="urn:schemas-microsoft-com:office:office" xmlns:r="http://schemas.openxmlformats.org/officeDocument/2006/relationships" xmlns:m="http://schemas.openxmlformats.org/officeDocument/2006/math" xmlns:v="urn:schemas-microsoft-com:vml" xmlns:wp14="http://schemas.microsoft.com/office/word/2010/wordprocessingDrawing" xmlns:wp="http://schemas.openxmlformats.org/drawingml/2006/wordprocessingDrawing" xmlns:w10="urn:schemas-microsoft-com:office:word" xmlns:w="http://schemas.openxmlformats.org/wordprocessingml/2006/main" xmlns:w14="http://schemas.microsoft.com/office/word/2010/wordml" xmlns:w15="http://schemas.microsoft.com/office/word/2012/wordml" xmlns:w16cex="http://schemas.microsoft.com/office/word/2018/wordml/cex" xmlns:w16cid="http://schemas.microsoft.com/office/word/2016/wordml/cid" xmlns:w16="http://schemas.microsoft.com/office/word/2018/wordml" xmlns:w16se="http://schemas.microsoft.com/office/word/2015/wordml/symex" xmlns:wpg="http://schemas.microsoft.com/office/word/2010/wordprocessingGroup" xmlns:wpi="http://schemas.microsoft.com/office/word/2010/wordprocessingInk" xmlns:wne="http://schemas.microsoft.com/office/word/2006/wordml" xmlns:wps="http://schemas.microsoft.com/office/word/2010/wordprocessingShape" mc:Ignorable="w14 w15 w16se w16cid w16 w16cex wp14">
   <w:p>
     <w:pPr>
       <w:pStyle w:val="Footer"/>
@@ -1332,7 +1443,7 @@
 </file>
 
 <file path=word/footnotes.xml><?xml version="1.0" encoding="utf-8"?>
-<w:footnotes xmlns:wpc="http://schemas.microsoft.com/office/word/2010/wordprocessingCanvas" xmlns:cx="http://schemas.microsoft.com/office/drawing/2014/chartex" xmlns:cx1="http://schemas.microsoft.com/office/drawing/2015/9/8/chartex" xmlns:cx2="http://schemas.microsoft.com/office/drawing/2015/10/21/chartex" xmlns:cx3="http://schemas.microsoft.com/office/drawing/2016/5/9/chartex" xmlns:cx4="http://schemas.microsoft.com/office/drawing/2016/5/10/chartex" xmlns:cx5="http://schemas.microsoft.com/office/drawing/2016/5/11/chartex" xmlns:cx6="http://schemas.microsoft.com/office/drawing/2016/5/12/chartex" xmlns:cx7="http://schemas.microsoft.com/office/drawing/2016/5/13/chartex" xmlns:cx8="http://schemas.microsoft.com/office/drawing/2016/5/14/chartex" xmlns:mc="http://schemas.openxmlformats.org/markup-compatibility/2006" xmlns:aink="http://schemas.microsoft.com/office/drawing/2016/ink" xmlns:am3d="http://schemas.microsoft.com/office/drawing/2017/model3d" xmlns:o="urn:schemas-microsoft-com:office:office" xmlns:r="http://schemas.openxmlformats.org/officeDocument/2006/relationships" xmlns:m="http://schemas.openxmlformats.org/officeDocument/2006/math" xmlns:v="urn:schemas-microsoft-com:vml" xmlns:wp14="http://schemas.microsoft.com/office/word/2010/wordprocessingDrawing" xmlns:wp="http://schemas.openxmlformats.org/drawingml/2006/wordprocessingDrawing" xmlns:w10="urn:schemas-microsoft-com:office:word" xmlns:w="http://schemas.openxmlformats.org/wordprocessingml/2006/main" xmlns:w14="http://schemas.microsoft.com/office/word/2010/wordml" xmlns:w15="http://schemas.microsoft.com/office/word/2012/wordml" xmlns:w16cid="http://schemas.microsoft.com/office/word/2016/wordml/cid" xmlns:w16se="http://schemas.microsoft.com/office/word/2015/wordml/symex" xmlns:wpg="http://schemas.microsoft.com/office/word/2010/wordprocessingGroup" xmlns:wpi="http://schemas.microsoft.com/office/word/2010/wordprocessingInk" xmlns:wne="http://schemas.microsoft.com/office/word/2006/wordml" xmlns:wps="http://schemas.microsoft.com/office/word/2010/wordprocessingShape" mc:Ignorable="w14 w15 w16se w16cid wp14">
+<w:footnotes xmlns:wpc="http://schemas.microsoft.com/office/word/2010/wordprocessingCanvas" xmlns:cx="http://schemas.microsoft.com/office/drawing/2014/chartex" xmlns:cx1="http://schemas.microsoft.com/office/drawing/2015/9/8/chartex" xmlns:cx2="http://schemas.microsoft.com/office/drawing/2015/10/21/chartex" xmlns:cx3="http://schemas.microsoft.com/office/drawing/2016/5/9/chartex" xmlns:cx4="http://schemas.microsoft.com/office/drawing/2016/5/10/chartex" xmlns:cx5="http://schemas.microsoft.com/office/drawing/2016/5/11/chartex" xmlns:cx6="http://schemas.microsoft.com/office/drawing/2016/5/12/chartex" xmlns:cx7="http://schemas.microsoft.com/office/drawing/2016/5/13/chartex" xmlns:cx8="http://schemas.microsoft.com/office/drawing/2016/5/14/chartex" xmlns:mc="http://schemas.openxmlformats.org/markup-compatibility/2006" xmlns:aink="http://schemas.microsoft.com/office/drawing/2016/ink" xmlns:am3d="http://schemas.microsoft.com/office/drawing/2017/model3d" xmlns:o="urn:schemas-microsoft-com:office:office" xmlns:r="http://schemas.openxmlformats.org/officeDocument/2006/relationships" xmlns:m="http://schemas.openxmlformats.org/officeDocument/2006/math" xmlns:v="urn:schemas-microsoft-com:vml" xmlns:wp14="http://schemas.microsoft.com/office/word/2010/wordprocessingDrawing" xmlns:wp="http://schemas.openxmlformats.org/drawingml/2006/wordprocessingDrawing" xmlns:w10="urn:schemas-microsoft-com:office:word" xmlns:w="http://schemas.openxmlformats.org/wordprocessingml/2006/main" xmlns:w14="http://schemas.microsoft.com/office/word/2010/wordml" xmlns:w15="http://schemas.microsoft.com/office/word/2012/wordml" xmlns:w16cex="http://schemas.microsoft.com/office/word/2018/wordml/cex" xmlns:w16cid="http://schemas.microsoft.com/office/word/2016/wordml/cid" xmlns:w16="http://schemas.microsoft.com/office/word/2018/wordml" xmlns:w16se="http://schemas.microsoft.com/office/word/2015/wordml/symex" xmlns:wpg="http://schemas.microsoft.com/office/word/2010/wordprocessingGroup" xmlns:wpi="http://schemas.microsoft.com/office/word/2010/wordprocessingInk" xmlns:wne="http://schemas.microsoft.com/office/word/2006/wordml" xmlns:wps="http://schemas.microsoft.com/office/word/2010/wordprocessingShape" mc:Ignorable="w14 w15 w16se w16cid w16 w16cex wp14">
   <w:footnote w:type="separator" w:id="-1">
     <w:p>
       <w:r>
@@ -1351,7 +1462,7 @@
 </file>
 
 <file path=word/numbering.xml><?xml version="1.0" encoding="utf-8"?>
-<w:numbering xmlns:wpc="http://schemas.microsoft.com/office/word/2010/wordprocessingCanvas" xmlns:cx="http://schemas.microsoft.com/office/drawing/2014/chartex" xmlns:cx1="http://schemas.microsoft.com/office/drawing/2015/9/8/chartex" xmlns:cx2="http://schemas.microsoft.com/office/drawing/2015/10/21/chartex" xmlns:cx3="http://schemas.microsoft.com/office/drawing/2016/5/9/chartex" xmlns:cx4="http://schemas.microsoft.com/office/drawing/2016/5/10/chartex" xmlns:cx5="http://schemas.microsoft.com/office/drawing/2016/5/11/chartex" xmlns:cx6="http://schemas.microsoft.com/office/drawing/2016/5/12/chartex" xmlns:cx7="http://schemas.microsoft.com/office/drawing/2016/5/13/chartex" xmlns:cx8="http://schemas.microsoft.com/office/drawing/2016/5/14/chartex" xmlns:mc="http://schemas.openxmlformats.org/markup-compatibility/2006" xmlns:aink="http://schemas.microsoft.com/office/drawing/2016/ink" xmlns:am3d="http://schemas.microsoft.com/office/drawing/2017/model3d" xmlns:o="urn:schemas-microsoft-com:office:office" xmlns:r="http://schemas.openxmlformats.org/officeDocument/2006/relationships" xmlns:m="http://schemas.openxmlformats.org/officeDocument/2006/math" xmlns:v="urn:schemas-microsoft-com:vml" xmlns:wp14="http://schemas.microsoft.com/office/word/2010/wordprocessingDrawing" xmlns:wp="http://schemas.openxmlformats.org/drawingml/2006/wordprocessingDrawing" xmlns:w10="urn:schemas-microsoft-com:office:word" xmlns:w="http://schemas.openxmlformats.org/wordprocessingml/2006/main" xmlns:w14="http://schemas.microsoft.com/office/word/2010/wordml" xmlns:w15="http://schemas.microsoft.com/office/word/2012/wordml" xmlns:w16cid="http://schemas.microsoft.com/office/word/2016/wordml/cid" xmlns:w16se="http://schemas.microsoft.com/office/word/2015/wordml/symex" xmlns:wpg="http://schemas.microsoft.com/office/word/2010/wordprocessingGroup" xmlns:wpi="http://schemas.microsoft.com/office/word/2010/wordprocessingInk" xmlns:wne="http://schemas.microsoft.com/office/word/2006/wordml" xmlns:wps="http://schemas.microsoft.com/office/word/2010/wordprocessingShape" mc:Ignorable="w14 w15 w16se w16cid wp14">
+<w:numbering xmlns:wpc="http://schemas.microsoft.com/office/word/2010/wordprocessingCanvas" xmlns:cx="http://schemas.microsoft.com/office/drawing/2014/chartex" xmlns:cx1="http://schemas.microsoft.com/office/drawing/2015/9/8/chartex" xmlns:cx2="http://schemas.microsoft.com/office/drawing/2015/10/21/chartex" xmlns:cx3="http://schemas.microsoft.com/office/drawing/2016/5/9/chartex" xmlns:cx4="http://schemas.microsoft.com/office/drawing/2016/5/10/chartex" xmlns:cx5="http://schemas.microsoft.com/office/drawing/2016/5/11/chartex" xmlns:cx6="http://schemas.microsoft.com/office/drawing/2016/5/12/chartex" xmlns:cx7="http://schemas.microsoft.com/office/drawing/2016/5/13/chartex" xmlns:cx8="http://schemas.microsoft.com/office/drawing/2016/5/14/chartex" xmlns:mc="http://schemas.openxmlformats.org/markup-compatibility/2006" xmlns:aink="http://schemas.microsoft.com/office/drawing/2016/ink" xmlns:am3d="http://schemas.microsoft.com/office/drawing/2017/model3d" xmlns:o="urn:schemas-microsoft-com:office:office" xmlns:r="http://schemas.openxmlformats.org/officeDocument/2006/relationships" xmlns:m="http://schemas.openxmlformats.org/officeDocument/2006/math" xmlns:v="urn:schemas-microsoft-com:vml" xmlns:wp14="http://schemas.microsoft.com/office/word/2010/wordprocessingDrawing" xmlns:wp="http://schemas.openxmlformats.org/drawingml/2006/wordprocessingDrawing" xmlns:w10="urn:schemas-microsoft-com:office:word" xmlns:w="http://schemas.openxmlformats.org/wordprocessingml/2006/main" xmlns:w14="http://schemas.microsoft.com/office/word/2010/wordml" xmlns:w15="http://schemas.microsoft.com/office/word/2012/wordml" xmlns:w16cex="http://schemas.microsoft.com/office/word/2018/wordml/cex" xmlns:w16cid="http://schemas.microsoft.com/office/word/2016/wordml/cid" xmlns:w16="http://schemas.microsoft.com/office/word/2018/wordml" xmlns:w16se="http://schemas.microsoft.com/office/word/2015/wordml/symex" xmlns:wpg="http://schemas.microsoft.com/office/word/2010/wordprocessingGroup" xmlns:wpi="http://schemas.microsoft.com/office/word/2010/wordprocessingInk" xmlns:wne="http://schemas.microsoft.com/office/word/2006/wordml" xmlns:wps="http://schemas.microsoft.com/office/word/2010/wordprocessingShape" mc:Ignorable="w14 w15 w16se w16cid w16 w16cex wp14">
   <w:abstractNum w:abstractNumId="0" w15:restartNumberingAfterBreak="0">
     <w:nsid w:val="55AE381A"/>
     <w:multiLevelType w:val="hybridMultilevel"/>
@@ -1540,7 +1651,7 @@
 </file>
 
 <file path=word/styles.xml><?xml version="1.0" encoding="utf-8"?>
-<w:styles xmlns:mc="http://schemas.openxmlformats.org/markup-compatibility/2006" xmlns:r="http://schemas.openxmlformats.org/officeDocument/2006/relationships" xmlns:w="http://schemas.openxmlformats.org/wordprocessingml/2006/main" xmlns:w14="http://schemas.microsoft.com/office/word/2010/wordml" xmlns:w15="http://schemas.microsoft.com/office/word/2012/wordml" xmlns:w16cid="http://schemas.microsoft.com/office/word/2016/wordml/cid" xmlns:w16se="http://schemas.microsoft.com/office/word/2015/wordml/symex" mc:Ignorable="w14 w15 w16se w16cid">
+<w:styles xmlns:mc="http://schemas.openxmlformats.org/markup-compatibility/2006" xmlns:r="http://schemas.openxmlformats.org/officeDocument/2006/relationships" xmlns:w="http://schemas.openxmlformats.org/wordprocessingml/2006/main" xmlns:w14="http://schemas.microsoft.com/office/word/2010/wordml" xmlns:w15="http://schemas.microsoft.com/office/word/2012/wordml" xmlns:w16cex="http://schemas.microsoft.com/office/word/2018/wordml/cex" xmlns:w16cid="http://schemas.microsoft.com/office/word/2016/wordml/cid" xmlns:w16="http://schemas.microsoft.com/office/word/2018/wordml" xmlns:w16se="http://schemas.microsoft.com/office/word/2015/wordml/symex" mc:Ignorable="w14 w15 w16se w16cid w16 w16cex">
   <w:docDefaults>
     <w:rPrDefault>
       <w:rPr>
@@ -1941,10 +2052,32 @@
       <w:szCs w:val="20"/>
     </w:rPr>
   </w:style>
+  <w:style w:type="paragraph" w:styleId="Heading3">
+    <w:name w:val="heading 3"/>
+    <w:basedOn w:val="Normal"/>
+    <w:next w:val="Normal"/>
+    <w:link w:val="Heading3Char"/>
+    <w:uiPriority w:val="9"/>
+    <w:semiHidden/>
+    <w:unhideWhenUsed/>
+    <w:qFormat/>
+    <w:rsid w:val="00DF0689"/>
+    <w:pPr>
+      <w:keepNext/>
+      <w:keepLines/>
+      <w:spacing w:before="40"/>
+      <w:outlineLvl w:val="2"/>
+    </w:pPr>
+    <w:rPr>
+      <w:rFonts w:asciiTheme="majorHAnsi" w:eastAsiaTheme="majorEastAsia" w:hAnsiTheme="majorHAnsi" w:cstheme="majorBidi"/>
+      <w:color w:val="1F3763" w:themeColor="accent1" w:themeShade="7F"/>
+      <w:sz w:val="24"/>
+      <w:szCs w:val="24"/>
+    </w:rPr>
+  </w:style>
   <w:style w:type="character" w:default="1" w:styleId="DefaultParagraphFont">
     <w:name w:val="Default Paragraph Font"/>
     <w:uiPriority w:val="1"/>
-    <w:semiHidden/>
     <w:unhideWhenUsed/>
   </w:style>
   <w:style w:type="table" w:default="1" w:styleId="TableNormal">
@@ -2037,6 +2170,21 @@
       <w:ind w:left="720"/>
       <w:contextualSpacing/>
     </w:pPr>
+  </w:style>
+  <w:style w:type="character" w:customStyle="1" w:styleId="Heading3Char">
+    <w:name w:val="Heading 3 Char"/>
+    <w:basedOn w:val="DefaultParagraphFont"/>
+    <w:link w:val="Heading3"/>
+    <w:uiPriority w:val="9"/>
+    <w:semiHidden/>
+    <w:rsid w:val="00DF0689"/>
+    <w:rPr>
+      <w:rFonts w:asciiTheme="majorHAnsi" w:eastAsiaTheme="majorEastAsia" w:hAnsiTheme="majorHAnsi" w:cstheme="majorBidi"/>
+      <w:color w:val="1F3763" w:themeColor="accent1" w:themeShade="7F"/>
+      <w:kern w:val="2"/>
+      <w:sz w:val="24"/>
+      <w:szCs w:val="24"/>
+    </w:rPr>
   </w:style>
 </w:styles>
 </file>

</xml_diff>